<commit_message>
save results from training rounds
</commit_message>
<xml_diff>
--- a/paper/docs/outline.docx
+++ b/paper/docs/outline.docx
@@ -173,7 +173,7 @@
         </w:numPr>
       </w:pPr>
       <w:r>
-        <w:t xml:space="preserve">Analysis </w:t>
+        <w:t>Analysis</w:t>
       </w:r>
     </w:p>
     <w:p>
@@ -237,9 +237,30 @@
       </w:pPr>
       <w:r>
         <w:t>Deep fakes and GPS</w:t>
+      </w:r>
+      <w:r>
+        <w:t xml:space="preserve"> for reading </w:t>
+      </w:r>
+    </w:p>
+    <w:p>
+      <w:pPr>
+        <w:pStyle w:val="ListParagraph"/>
+        <w:numPr>
+          <w:ilvl w:val="0"/>
+          <w:numId w:val="3"/>
+        </w:numPr>
+      </w:pPr>
+      <w:r>
+        <w:t xml:space="preserve">Limitations and </w:t>
+      </w:r>
+      <w:r>
+        <w:t xml:space="preserve">future work </w:t>
       </w:r>
       <w:bookmarkStart w:id="0" w:name="_GoBack"/>
       <w:bookmarkEnd w:id="0"/>
+      <w:r>
+        <w:t xml:space="preserve"> </w:t>
+      </w:r>
     </w:p>
     <w:sectPr>
       <w:pgSz w:w="12240" w:h="15840"/>

</xml_diff>